<commit_message>
Updated Exec Summary (Incomplete)
Added more to the WIP Executive Summary, finishing touches, formatting, and reorganization still required.
</commit_message>
<xml_diff>
--- a/doc/Exec Summary First Draft (wip).docx
+++ b/doc/Exec Summary First Draft (wip).docx
@@ -233,8 +233,6 @@
         </w:rPr>
         <w:t>The Team</w:t>
       </w:r>
-      <w:bookmarkStart w:id="0" w:name="_GoBack"/>
-      <w:bookmarkEnd w:id="0"/>
     </w:p>
     <w:p>
       <w:pPr>
@@ -406,51 +404,13 @@
           <w:szCs w:val="24"/>
         </w:rPr>
         <w:tab/>
-        <w:t xml:space="preserve">We are team C4, made up of Yu, </w:t>
-      </w:r>
-      <w:proofErr w:type="spellStart"/>
-      <w:r>
-        <w:rPr>
-          <w:sz w:val="24"/>
-          <w:szCs w:val="24"/>
-        </w:rPr>
-        <w:t>Ixabat</w:t>
-      </w:r>
-      <w:proofErr w:type="spellEnd"/>
-      <w:r>
-        <w:rPr>
-          <w:sz w:val="24"/>
-          <w:szCs w:val="24"/>
-        </w:rPr>
-        <w:t xml:space="preserve">, Daniel, Kevin, and Brandon. </w:t>
-      </w:r>
-      <w:r>
-        <w:rPr>
-          <w:sz w:val="24"/>
-          <w:szCs w:val="24"/>
-        </w:rPr>
-        <w:t xml:space="preserve">Each member has their own unique skillset that makes us an overall well-rounded team. Decisions are decided in a democratic fashion with emphasis on member-input. Communication </w:t>
-      </w:r>
-      <w:r>
-        <w:rPr>
-          <w:sz w:val="24"/>
-          <w:szCs w:val="24"/>
-        </w:rPr>
-        <w:t>is frequent and meetings are orga</w:t>
-      </w:r>
-      <w:r>
-        <w:rPr>
-          <w:sz w:val="24"/>
-          <w:szCs w:val="24"/>
-        </w:rPr>
-        <w:t>nized multiple d</w:t>
-      </w:r>
-      <w:r>
-        <w:rPr>
-          <w:sz w:val="24"/>
-          <w:szCs w:val="24"/>
-        </w:rPr>
-        <w:t xml:space="preserve">ays a week to ensure members are up-to-date. </w:t>
+      </w:r>
+      <w:r>
+        <w:rPr>
+          <w:sz w:val="24"/>
+          <w:szCs w:val="24"/>
+        </w:rPr>
+        <w:t xml:space="preserve"> </w:t>
       </w:r>
     </w:p>
     <w:p>
@@ -571,14 +531,21 @@
           <w:sz w:val="24"/>
           <w:szCs w:val="24"/>
         </w:rPr>
-        <w:t xml:space="preserve">board itself is hex-based and must have </w:t>
-      </w:r>
-      <w:r>
-        <w:rPr>
-          <w:sz w:val="24"/>
-          <w:szCs w:val="24"/>
-        </w:rPr>
-        <w:t>an edge size of five or seven based on the number of players.</w:t>
+        <w:t>board itself is hex-based and must hav</w:t>
+      </w:r>
+      <w:r>
+        <w:rPr>
+          <w:sz w:val="24"/>
+          <w:szCs w:val="24"/>
+        </w:rPr>
+        <w:t>e functionality for choosing the number of players. As well, the user must also be able to select a board size of five or seven based on the number of players</w:t>
+      </w:r>
+      <w:r>
+        <w:rPr>
+          <w:sz w:val="24"/>
+          <w:szCs w:val="24"/>
+        </w:rPr>
+        <w:t>.</w:t>
       </w:r>
       <w:r>
         <w:rPr>
@@ -598,6 +565,7 @@
     <w:p>
       <w:pPr>
         <w:rPr>
+          <w:b/>
           <w:sz w:val="24"/>
           <w:szCs w:val="24"/>
         </w:rPr>
@@ -608,6 +576,29 @@
           <w:szCs w:val="24"/>
         </w:rPr>
         <w:tab/>
+      </w:r>
+      <w:r>
+        <w:rPr>
+          <w:b/>
+          <w:sz w:val="24"/>
+          <w:szCs w:val="24"/>
+        </w:rPr>
+        <w:t>The user-interface</w:t>
+      </w:r>
+    </w:p>
+    <w:p>
+      <w:pPr>
+        <w:ind w:firstLine="720"/>
+        <w:rPr>
+          <w:sz w:val="24"/>
+          <w:szCs w:val="24"/>
+        </w:rPr>
+      </w:pPr>
+      <w:r>
+        <w:rPr>
+          <w:sz w:val="24"/>
+          <w:szCs w:val="24"/>
+        </w:rPr>
         <w:t xml:space="preserve"> </w:t>
       </w:r>
       <w:r>
@@ -615,21 +606,81 @@
           <w:sz w:val="24"/>
           <w:szCs w:val="24"/>
         </w:rPr>
-        <w:t>The user-interface will be split into two parts, the menu and in-game. The menu must have functionality for starting a game with the user-chosen player number and board size.</w:t>
-      </w:r>
-      <w:r>
-        <w:rPr>
-          <w:sz w:val="24"/>
-          <w:szCs w:val="24"/>
-        </w:rPr>
-        <w:t xml:space="preserve"> The menu must also have functionality for downloading robots and configuring robot teams. On top of this, the menu must also contain an option for exiting the application.</w:t>
-      </w:r>
-      <w:r>
-        <w:rPr>
-          <w:sz w:val="24"/>
-          <w:szCs w:val="24"/>
-        </w:rPr>
-        <w:t xml:space="preserve"> In-game, the UI must have an indicator of the current player’s turn. As well, it must have </w:t>
+        <w:t>The user-interface will be split into two parts, the menu and in-g</w:t>
+      </w:r>
+      <w:bookmarkStart w:id="0" w:name="_GoBack"/>
+      <w:bookmarkEnd w:id="0"/>
+      <w:r>
+        <w:rPr>
+          <w:sz w:val="24"/>
+          <w:szCs w:val="24"/>
+        </w:rPr>
+        <w:t>ame. The menu must have functionality for starting a game with the user-chosen player number and board size.</w:t>
+      </w:r>
+      <w:r>
+        <w:rPr>
+          <w:sz w:val="24"/>
+          <w:szCs w:val="24"/>
+        </w:rPr>
+        <w:t xml:space="preserve"> The menu must also have functionality for downloading</w:t>
+      </w:r>
+      <w:r>
+        <w:rPr>
+          <w:sz w:val="24"/>
+          <w:szCs w:val="24"/>
+        </w:rPr>
+        <w:t xml:space="preserve"> and updating </w:t>
+      </w:r>
+      <w:r>
+        <w:rPr>
+          <w:sz w:val="24"/>
+          <w:szCs w:val="24"/>
+        </w:rPr>
+        <w:t>robot</w:t>
+      </w:r>
+      <w:r>
+        <w:rPr>
+          <w:sz w:val="24"/>
+          <w:szCs w:val="24"/>
+        </w:rPr>
+        <w:t xml:space="preserve">s, as well as </w:t>
+      </w:r>
+      <w:r>
+        <w:rPr>
+          <w:sz w:val="24"/>
+          <w:szCs w:val="24"/>
+        </w:rPr>
+        <w:t>configuring robot teams.</w:t>
+      </w:r>
+      <w:r>
+        <w:rPr>
+          <w:sz w:val="24"/>
+          <w:szCs w:val="24"/>
+        </w:rPr>
+        <w:t xml:space="preserve"> </w:t>
+      </w:r>
+      <w:r>
+        <w:rPr>
+          <w:sz w:val="24"/>
+          <w:szCs w:val="24"/>
+        </w:rPr>
+        <w:t>On top of this, the menu must also contain an option for exiting the application.</w:t>
+      </w:r>
+    </w:p>
+    <w:p>
+      <w:pPr>
+        <w:ind w:firstLine="720"/>
+        <w:rPr>
+          <w:sz w:val="24"/>
+          <w:szCs w:val="24"/>
+        </w:rPr>
+      </w:pPr>
+      <w:r>
+        <w:rPr>
+          <w:sz w:val="24"/>
+          <w:szCs w:val="24"/>
+        </w:rPr>
+        <w:t xml:space="preserve">In-game, the UI must have an indicator of the current player’s turn. As well, it must have </w:t>
       </w:r>
       <w:r>
         <w:rPr>
@@ -663,6 +714,7 @@
     <w:p>
       <w:pPr>
         <w:rPr>
+          <w:b/>
           <w:sz w:val="24"/>
           <w:szCs w:val="24"/>
         </w:rPr>
@@ -673,7 +725,14 @@
           <w:szCs w:val="24"/>
         </w:rPr>
         <w:tab/>
-        <w:t xml:space="preserve">The user-interface </w:t>
+      </w:r>
+      <w:r>
+        <w:rPr>
+          <w:b/>
+          <w:sz w:val="24"/>
+          <w:szCs w:val="24"/>
+        </w:rPr>
+        <w:t>Actors and their scenarios</w:t>
       </w:r>
     </w:p>
     <w:p>
@@ -689,12 +748,35 @@
           <w:szCs w:val="24"/>
         </w:rPr>
         <w:tab/>
-        <w:t>Actors and their scenarios</w:t>
-      </w:r>
-    </w:p>
-    <w:p>
-      <w:pPr>
-        <w:rPr>
+        <w:t xml:space="preserve">We have narrowed down the actors for our system to four:  the players, AIs, spectators, and the robot librarian. </w:t>
+      </w:r>
+      <w:r>
+        <w:rPr>
+          <w:sz w:val="24"/>
+          <w:szCs w:val="24"/>
+        </w:rPr>
+        <w:t>We have identified thirteen primary scenarios and XXXXXXXX SECONDARY SCENARIOS FILL THIS IN LATER</w:t>
+      </w:r>
+      <w:r>
+        <w:rPr>
+          <w:sz w:val="24"/>
+          <w:szCs w:val="24"/>
+        </w:rPr>
+        <w:t xml:space="preserve"> BASED ON THE REST OF THE GROUP</w:t>
+      </w:r>
+    </w:p>
+    <w:p>
+      <w:pPr>
+        <w:rPr>
+          <w:sz w:val="24"/>
+          <w:szCs w:val="24"/>
+        </w:rPr>
+      </w:pPr>
+    </w:p>
+    <w:p>
+      <w:pPr>
+        <w:rPr>
+          <w:b/>
           <w:sz w:val="24"/>
           <w:szCs w:val="24"/>
         </w:rPr>
@@ -705,7 +787,202 @@
           <w:szCs w:val="24"/>
         </w:rPr>
         <w:tab/>
-        <w:t>Secondary Scenarios</w:t>
+      </w:r>
+      <w:r>
+        <w:rPr>
+          <w:b/>
+          <w:sz w:val="24"/>
+          <w:szCs w:val="24"/>
+        </w:rPr>
+        <w:t>Hardware/Software</w:t>
+      </w:r>
+    </w:p>
+    <w:p>
+      <w:pPr>
+        <w:ind w:firstLine="720"/>
+        <w:rPr>
+          <w:sz w:val="24"/>
+          <w:szCs w:val="24"/>
+        </w:rPr>
+      </w:pPr>
+      <w:r>
+        <w:rPr>
+          <w:sz w:val="24"/>
+          <w:szCs w:val="24"/>
+        </w:rPr>
+        <w:t>The</w:t>
+      </w:r>
+      <w:r>
+        <w:rPr>
+          <w:sz w:val="24"/>
+          <w:szCs w:val="24"/>
+        </w:rPr>
+        <w:t xml:space="preserve"> system will be programmed</w:t>
+      </w:r>
+      <w:r>
+        <w:rPr>
+          <w:sz w:val="24"/>
+          <w:szCs w:val="24"/>
+        </w:rPr>
+        <w:t xml:space="preserve"> entirely</w:t>
+      </w:r>
+      <w:r>
+        <w:rPr>
+          <w:sz w:val="24"/>
+          <w:szCs w:val="24"/>
+        </w:rPr>
+        <w:t xml:space="preserve"> in</w:t>
+      </w:r>
+      <w:r>
+        <w:rPr>
+          <w:sz w:val="24"/>
+          <w:szCs w:val="24"/>
+        </w:rPr>
+        <w:t xml:space="preserve"> Java, making use of the Aspect</w:t>
+      </w:r>
+      <w:r>
+        <w:rPr>
+          <w:sz w:val="24"/>
+          <w:szCs w:val="24"/>
+        </w:rPr>
+        <w:t xml:space="preserve">J extension. </w:t>
+      </w:r>
+      <w:r>
+        <w:rPr>
+          <w:sz w:val="24"/>
+          <w:szCs w:val="24"/>
+        </w:rPr>
+        <w:t>As per assignment requirements, the system</w:t>
+      </w:r>
+      <w:r>
+        <w:rPr>
+          <w:sz w:val="24"/>
+          <w:szCs w:val="24"/>
+        </w:rPr>
+        <w:t xml:space="preserve"> must compile </w:t>
+      </w:r>
+      <w:r>
+        <w:rPr>
+          <w:sz w:val="24"/>
+          <w:szCs w:val="24"/>
+        </w:rPr>
+        <w:lastRenderedPageBreak/>
+        <w:t>and run on the U of S’</w:t>
+      </w:r>
+      <w:r>
+        <w:rPr>
+          <w:sz w:val="24"/>
+          <w:szCs w:val="24"/>
+        </w:rPr>
+        <w:t xml:space="preserve"> </w:t>
+      </w:r>
+      <w:proofErr w:type="spellStart"/>
+      <w:r>
+        <w:rPr>
+          <w:i/>
+          <w:sz w:val="24"/>
+          <w:szCs w:val="24"/>
+        </w:rPr>
+        <w:t>tuxworld</w:t>
+      </w:r>
+      <w:proofErr w:type="spellEnd"/>
+      <w:r>
+        <w:rPr>
+          <w:sz w:val="24"/>
+          <w:szCs w:val="24"/>
+        </w:rPr>
+        <w:t>.</w:t>
+      </w:r>
+      <w:r>
+        <w:rPr>
+          <w:sz w:val="24"/>
+          <w:szCs w:val="24"/>
+        </w:rPr>
+        <w:t xml:space="preserve"> The system will make use of the JSON file format for</w:t>
+      </w:r>
+      <w:r>
+        <w:rPr>
+          <w:sz w:val="24"/>
+          <w:szCs w:val="24"/>
+        </w:rPr>
+        <w:t xml:space="preserve"> downloading and updating robots. </w:t>
+      </w:r>
+    </w:p>
+    <w:p>
+      <w:pPr>
+        <w:ind w:firstLine="720"/>
+        <w:rPr>
+          <w:sz w:val="24"/>
+          <w:szCs w:val="24"/>
+        </w:rPr>
+      </w:pPr>
+      <w:r>
+        <w:rPr>
+          <w:sz w:val="24"/>
+          <w:szCs w:val="24"/>
+        </w:rPr>
+        <w:t xml:space="preserve">We are team C4, made up of Yu, </w:t>
+      </w:r>
+      <w:proofErr w:type="spellStart"/>
+      <w:r>
+        <w:rPr>
+          <w:sz w:val="24"/>
+          <w:szCs w:val="24"/>
+        </w:rPr>
+        <w:t>Ixabat</w:t>
+      </w:r>
+      <w:proofErr w:type="spellEnd"/>
+      <w:r>
+        <w:rPr>
+          <w:sz w:val="24"/>
+          <w:szCs w:val="24"/>
+        </w:rPr>
+        <w:t>, Daniel, Kevin, and Brandon. Each member has their own unique skillset that makes us an overall well-rounded team. Decisions are decided in a democratic fashion with emphasis on member-input. Communication is frequent and meetings are organized multiple days a week to ensure members are up-to-date</w:t>
+      </w:r>
+      <w:r>
+        <w:rPr>
+          <w:sz w:val="24"/>
+          <w:szCs w:val="24"/>
+        </w:rPr>
+        <w:t xml:space="preserve"> on current objectives</w:t>
+      </w:r>
+      <w:r>
+        <w:rPr>
+          <w:sz w:val="24"/>
+          <w:szCs w:val="24"/>
+        </w:rPr>
+        <w:t>.</w:t>
+      </w:r>
+      <w:r>
+        <w:rPr>
+          <w:sz w:val="24"/>
+          <w:szCs w:val="24"/>
+        </w:rPr>
+        <w:t xml:space="preserve"> </w:t>
+      </w:r>
+      <w:r>
+        <w:rPr>
+          <w:sz w:val="24"/>
+          <w:szCs w:val="24"/>
+        </w:rPr>
+        <w:t xml:space="preserve">Our team is making use of Git as our form of version-control. </w:t>
+      </w:r>
+    </w:p>
+    <w:p>
+      <w:pPr>
+        <w:ind w:firstLine="720"/>
+        <w:rPr>
+          <w:sz w:val="24"/>
+          <w:szCs w:val="24"/>
+        </w:rPr>
+      </w:pPr>
+      <w:r>
+        <w:rPr>
+          <w:b/>
+          <w:sz w:val="24"/>
+          <w:szCs w:val="24"/>
+        </w:rPr>
+        <w:t>Wrap-up</w:t>
       </w:r>
     </w:p>
     <w:p>
@@ -721,23 +998,24 @@
           <w:szCs w:val="24"/>
         </w:rPr>
         <w:tab/>
-        <w:t>Hardware/Software</w:t>
-      </w:r>
-    </w:p>
-    <w:p>
-      <w:pPr>
-        <w:rPr>
-          <w:sz w:val="24"/>
-          <w:szCs w:val="24"/>
-        </w:rPr>
-      </w:pPr>
-      <w:r>
-        <w:rPr>
+        <w:t xml:space="preserve">This requirement document marks the completion of the first phase in our software-engineering process, and is the first of four deliverables our team will be submitting. </w:t>
+      </w:r>
+    </w:p>
+    <w:p>
+      <w:pPr>
+        <w:rPr>
+          <w:b/>
+          <w:sz w:val="24"/>
+          <w:szCs w:val="24"/>
+        </w:rPr>
+      </w:pPr>
+      <w:r>
+        <w:rPr>
+          <w:b/>
           <w:sz w:val="24"/>
           <w:szCs w:val="24"/>
         </w:rPr>
         <w:tab/>
-        <w:t>Wrap-up</w:t>
       </w:r>
     </w:p>
     <w:p>
@@ -793,6 +1071,56 @@
     </w:sectPr>
   </w:body>
 </w:document>
+</file>
+
+<file path=word/endnotes.xml><?xml version="1.0" encoding="utf-8"?>
+<w:endnotes xmlns:wpc="http://schemas.microsoft.com/office/word/2010/wordprocessingCanvas" xmlns:cx="http://schemas.microsoft.com/office/drawing/2014/chartex" xmlns:cx1="http://schemas.microsoft.com/office/drawing/2015/9/8/chartex" xmlns:cx2="http://schemas.microsoft.com/office/drawing/2015/10/21/chartex" xmlns:mc="http://schemas.openxmlformats.org/markup-compatibility/2006" xmlns:o="urn:schemas-microsoft-com:office:office" xmlns:r="http://schemas.openxmlformats.org/officeDocument/2006/relationships" xmlns:m="http://schemas.openxmlformats.org/officeDocument/2006/math" xmlns:v="urn:schemas-microsoft-com:vml" xmlns:wp14="http://schemas.microsoft.com/office/word/2010/wordprocessingDrawing" xmlns:wp="http://schemas.openxmlformats.org/drawingml/2006/wordprocessingDrawing" xmlns:w10="urn:schemas-microsoft-com:office:word" xmlns:w="http://schemas.openxmlformats.org/wordprocessingml/2006/main" xmlns:w14="http://schemas.microsoft.com/office/word/2010/wordml" xmlns:w15="http://schemas.microsoft.com/office/word/2012/wordml" xmlns:w16se="http://schemas.microsoft.com/office/word/2015/wordml/symex" xmlns:wpg="http://schemas.microsoft.com/office/word/2010/wordprocessingGroup" xmlns:wpi="http://schemas.microsoft.com/office/word/2010/wordprocessingInk" xmlns:wne="http://schemas.microsoft.com/office/word/2006/wordml" xmlns:wps="http://schemas.microsoft.com/office/word/2010/wordprocessingShape" mc:Ignorable="w14 w15 w16se wp14">
+  <w:endnote w:type="separator" w:id="-1">
+    <w:p>
+      <w:pPr>
+        <w:spacing w:before="0" w:after="0" w:line="240" w:lineRule="auto"/>
+      </w:pPr>
+      <w:r>
+        <w:separator/>
+      </w:r>
+    </w:p>
+  </w:endnote>
+  <w:endnote w:type="continuationSeparator" w:id="0">
+    <w:p>
+      <w:pPr>
+        <w:spacing w:before="0" w:after="0" w:line="240" w:lineRule="auto"/>
+      </w:pPr>
+      <w:r>
+        <w:continuationSeparator/>
+      </w:r>
+    </w:p>
+  </w:endnote>
+</w:endnotes>
+</file>
+
+<file path=word/footnotes.xml><?xml version="1.0" encoding="utf-8"?>
+<w:footnotes xmlns:wpc="http://schemas.microsoft.com/office/word/2010/wordprocessingCanvas" xmlns:cx="http://schemas.microsoft.com/office/drawing/2014/chartex" xmlns:cx1="http://schemas.microsoft.com/office/drawing/2015/9/8/chartex" xmlns:cx2="http://schemas.microsoft.com/office/drawing/2015/10/21/chartex" xmlns:mc="http://schemas.openxmlformats.org/markup-compatibility/2006" xmlns:o="urn:schemas-microsoft-com:office:office" xmlns:r="http://schemas.openxmlformats.org/officeDocument/2006/relationships" xmlns:m="http://schemas.openxmlformats.org/officeDocument/2006/math" xmlns:v="urn:schemas-microsoft-com:vml" xmlns:wp14="http://schemas.microsoft.com/office/word/2010/wordprocessingDrawing" xmlns:wp="http://schemas.openxmlformats.org/drawingml/2006/wordprocessingDrawing" xmlns:w10="urn:schemas-microsoft-com:office:word" xmlns:w="http://schemas.openxmlformats.org/wordprocessingml/2006/main" xmlns:w14="http://schemas.microsoft.com/office/word/2010/wordml" xmlns:w15="http://schemas.microsoft.com/office/word/2012/wordml" xmlns:w16se="http://schemas.microsoft.com/office/word/2015/wordml/symex" xmlns:wpg="http://schemas.microsoft.com/office/word/2010/wordprocessingGroup" xmlns:wpi="http://schemas.microsoft.com/office/word/2010/wordprocessingInk" xmlns:wne="http://schemas.microsoft.com/office/word/2006/wordml" xmlns:wps="http://schemas.microsoft.com/office/word/2010/wordprocessingShape" mc:Ignorable="w14 w15 w16se wp14">
+  <w:footnote w:type="separator" w:id="-1">
+    <w:p>
+      <w:pPr>
+        <w:spacing w:before="0" w:after="0" w:line="240" w:lineRule="auto"/>
+      </w:pPr>
+      <w:r>
+        <w:separator/>
+      </w:r>
+    </w:p>
+  </w:footnote>
+  <w:footnote w:type="continuationSeparator" w:id="0">
+    <w:p>
+      <w:pPr>
+        <w:spacing w:before="0" w:after="0" w:line="240" w:lineRule="auto"/>
+      </w:pPr>
+      <w:r>
+        <w:continuationSeparator/>
+      </w:r>
+    </w:p>
+  </w:footnote>
+</w:footnotes>
 </file>
 
 <file path=word/numbering.xml><?xml version="1.0" encoding="utf-8"?>
@@ -1902,6 +2230,50 @@
       <w:contextualSpacing/>
     </w:pPr>
   </w:style>
+  <w:style w:type="paragraph" w:styleId="Header">
+    <w:name w:val="header"/>
+    <w:basedOn w:val="Normal"/>
+    <w:link w:val="HeaderChar"/>
+    <w:uiPriority w:val="99"/>
+    <w:unhideWhenUsed/>
+    <w:rsid w:val="00CE5E5B"/>
+    <w:pPr>
+      <w:tabs>
+        <w:tab w:val="center" w:pos="4680"/>
+        <w:tab w:val="right" w:pos="9360"/>
+      </w:tabs>
+      <w:spacing w:before="0" w:after="0" w:line="240" w:lineRule="auto"/>
+    </w:pPr>
+  </w:style>
+  <w:style w:type="character" w:customStyle="1" w:styleId="HeaderChar">
+    <w:name w:val="Header Char"/>
+    <w:basedOn w:val="DefaultParagraphFont"/>
+    <w:link w:val="Header"/>
+    <w:uiPriority w:val="99"/>
+    <w:rsid w:val="00CE5E5B"/>
+  </w:style>
+  <w:style w:type="paragraph" w:styleId="Footer">
+    <w:name w:val="footer"/>
+    <w:basedOn w:val="Normal"/>
+    <w:link w:val="FooterChar"/>
+    <w:uiPriority w:val="99"/>
+    <w:unhideWhenUsed/>
+    <w:rsid w:val="00CE5E5B"/>
+    <w:pPr>
+      <w:tabs>
+        <w:tab w:val="center" w:pos="4680"/>
+        <w:tab w:val="right" w:pos="9360"/>
+      </w:tabs>
+      <w:spacing w:before="0" w:after="0" w:line="240" w:lineRule="auto"/>
+    </w:pPr>
+  </w:style>
+  <w:style w:type="character" w:customStyle="1" w:styleId="FooterChar">
+    <w:name w:val="Footer Char"/>
+    <w:basedOn w:val="DefaultParagraphFont"/>
+    <w:link w:val="Footer"/>
+    <w:uiPriority w:val="99"/>
+    <w:rsid w:val="00CE5E5B"/>
+  </w:style>
 </w:styles>
 </file>
 

</xml_diff>